<commit_message>
The following have been changed: FINM3403/course content/Lecture_9_Corporate Governance_2024.pdf FINM3403/notes/assets/IMG163.PNG FINM3403/notes/assets/IMG164.PNG FINM3403/notes/assets/IMG165.PNG FINM3403/notes/assets/IMG166.PNG FINM3403/notes/assets/IMG167.PNG FINM3403/notes/assets/IMG168.PNG FINM3403/notes/assets/IMG169.PNG FINM3403/notes/assets/IMG170.PNG FINM3403/notes/assets/IMG171.PNG FINM3403/notes/assets/IMG172.PNG FINM3403/notes/lecture9.md FINM3403/tutorials/Topic8Questions.pdf INFS1200/docs/assets/IMG87.PNG INFS1200/docs/assets/IMG88.PNG INFS1200/docs/assets/IMG89.PNG INFS1200/docs/assets/IMG90.PNG INFS1200/docs/assets/IMG91.PNG INFS1200/docs/assets/IMG92.PNG INFS1200/docs/assets/IMG93.PNG INFS1200/docs/assets/IMG94.PNG INFS1200/docs/assets/IMG95.PNG INFS1200/notes/assets/IMG96.PNG FINM3403/notes/assets/img_num.txt FINM3406/Assessment/Financing mechanisms.docx INFS1200/docs/module4p1.html INFS1200/notes/assets/img_num.txt INFS1200/notes/module4p1.md
</commit_message>
<xml_diff>
--- a/FINM3406/Assessment/Financing mechanisms.docx
+++ b/FINM3406/Assessment/Financing mechanisms.docx
@@ -186,7 +186,10 @@
         <w:t>Look at REIT joint ventures in Australia</w:t>
       </w:r>
     </w:p>
-    <w:p/>
+    <w:p>
+      <w:bookmarkStart w:id="0" w:name="_GoBack"/>
+      <w:bookmarkEnd w:id="0"/>
+    </w:p>
     <w:p>
       <w:r>
         <w:rPr>
@@ -221,46 +224,14 @@
       <w:r>
         <w:t>downsides of Me</w:t>
       </w:r>
-      <w:bookmarkStart w:id="0" w:name="_GoBack"/>
-      <w:bookmarkEnd w:id="0"/>
       <w:r>
         <w:t>zzanine financing</w:t>
       </w:r>
     </w:p>
     <w:p/>
     <w:p>
-      <w:pPr>
-        <w:rPr>
-          <w:b/>
-        </w:rPr>
-      </w:pPr>
-      <w:r>
-        <w:rPr>
-          <w:b/>
-        </w:rPr>
-        <w:t xml:space="preserve">Comparable healthcare REITs – financing </w:t>
-      </w:r>
-      <w:r>
-        <w:rPr>
-          <w:b/>
-        </w:rPr>
-        <w:t>strategies applied</w:t>
-      </w:r>
-    </w:p>
-    <w:p/>
-    <w:p/>
-    <w:p/>
-    <w:p>
-      <w:pPr>
-        <w:rPr>
-          <w:b/>
-        </w:rPr>
-      </w:pPr>
-      <w:r>
-        <w:rPr>
-          <w:b/>
-        </w:rPr>
-        <w:t>Conclusions</w:t>
+      <w:r>
+        <w:t>Public debt offerings:</w:t>
       </w:r>
     </w:p>
     <w:p>
@@ -270,27 +241,60 @@
           <w:ilvl w:val="0"/>
           <w:numId w:val="1"/>
         </w:numPr>
-        <w:rPr>
-          <w:b/>
-        </w:rPr>
-      </w:pPr>
-      <w:r>
-        <w:rPr>
-          <w:b/>
-        </w:rPr>
-        <w:t xml:space="preserve">Ultimately, choice of financing investment strategy will vary based on the REIT’s </w:t>
-      </w:r>
-      <w:r>
-        <w:rPr>
-          <w:b/>
-        </w:rPr>
-        <w:t>considerations</w:t>
-      </w:r>
-      <w:r>
-        <w:rPr>
-          <w:b/>
-        </w:rPr>
-        <w:t xml:space="preserve"> credit rating, risk factors, </w:t>
+      </w:pPr>
+      <w:hyperlink r:id="rId5" w:history="1">
+        <w:r>
+          <w:rPr>
+            <w:rStyle w:val="Hyperlink"/>
+          </w:rPr>
+          <w:t>https://www.reit.com/news/blog/market-commentary/climbing-treasury-yields-pressured-reits-and-broad-markets-august</w:t>
+        </w:r>
+      </w:hyperlink>
+      <w:r>
+        <w:t xml:space="preserve"> similar yields to treasury bonds</w:t>
+      </w:r>
+    </w:p>
+    <w:p/>
+    <w:p>
+      <w:r>
+        <w:t>Private debt:</w:t>
+      </w:r>
+    </w:p>
+    <w:p/>
+    <w:p/>
+    <w:p>
+      <w:pPr>
+        <w:rPr>
+          <w:b/>
+        </w:rPr>
+      </w:pPr>
+      <w:r>
+        <w:rPr>
+          <w:b/>
+        </w:rPr>
+        <w:t xml:space="preserve">Comparable healthcare REITs – financing </w:t>
+      </w:r>
+      <w:r>
+        <w:rPr>
+          <w:b/>
+        </w:rPr>
+        <w:t>strategies applied</w:t>
+      </w:r>
+    </w:p>
+    <w:p/>
+    <w:p/>
+    <w:p/>
+    <w:p>
+      <w:pPr>
+        <w:rPr>
+          <w:b/>
+        </w:rPr>
+      </w:pPr>
+      <w:r>
+        <w:rPr>
+          <w:b/>
+        </w:rPr>
+        <w:t>Conclusions</w:t>
       </w:r>
     </w:p>
     <w:p>
@@ -308,7 +312,19 @@
         <w:rPr>
           <w:b/>
         </w:rPr>
-        <w:t xml:space="preserve">Mezzanine debt </w:t>
+        <w:t xml:space="preserve">Ultimately, choice of financing investment strategy will vary based on the REIT’s </w:t>
+      </w:r>
+      <w:r>
+        <w:rPr>
+          <w:b/>
+        </w:rPr>
+        <w:t>considerations</w:t>
+      </w:r>
+      <w:r>
+        <w:rPr>
+          <w:b/>
+        </w:rPr>
+        <w:t xml:space="preserve"> credit rating, risk factors, </w:t>
       </w:r>
     </w:p>
     <w:p>
@@ -326,6 +342,25 @@
         <w:rPr>
           <w:b/>
         </w:rPr>
+        <w:t xml:space="preserve">Mezzanine debt </w:t>
+      </w:r>
+    </w:p>
+    <w:p>
+      <w:pPr>
+        <w:pStyle w:val="ListParagraph"/>
+        <w:numPr>
+          <w:ilvl w:val="0"/>
+          <w:numId w:val="1"/>
+        </w:numPr>
+        <w:rPr>
+          <w:b/>
+        </w:rPr>
+      </w:pPr>
+      <w:r>
+        <w:rPr>
+          <w:b/>
+        </w:rPr>
+        <w:lastRenderedPageBreak/>
         <w:t xml:space="preserve">REIT market underdeveloped in Australia, opt </w:t>
       </w:r>
     </w:p>
@@ -925,6 +960,17 @@
       <w:contextualSpacing/>
     </w:pPr>
   </w:style>
+  <w:style w:type="character" w:styleId="Hyperlink">
+    <w:name w:val="Hyperlink"/>
+    <w:basedOn w:val="DefaultParagraphFont"/>
+    <w:uiPriority w:val="99"/>
+    <w:unhideWhenUsed/>
+    <w:rsid w:val="005F2426"/>
+    <w:rPr>
+      <w:color w:val="0563C1" w:themeColor="hyperlink"/>
+      <w:u w:val="single"/>
+    </w:rPr>
+  </w:style>
 </w:styles>
 </file>
 

</xml_diff>